<commit_message>
Updated script to be more concise and in line with the assignment
</commit_message>
<xml_diff>
--- a/MySQL-Week3_Coding-Assignment.docx
+++ b/MySQL-Week3_Coding-Assignment.docx
@@ -351,21 +351,7 @@
         <w:rPr>
           <w:szCs w:val="24"/>
         </w:rPr>
-        <w:t>Create a new repository on GitHub for this week’s assignments and push this document to the repository. Additionally, push an .</w:t>
-      </w:r>
-      <w:proofErr w:type="spellStart"/>
-      <w:r>
-        <w:rPr>
-          <w:szCs w:val="24"/>
-        </w:rPr>
-        <w:t>sql</w:t>
-      </w:r>
-      <w:proofErr w:type="spellEnd"/>
-      <w:r>
-        <w:rPr>
-          <w:szCs w:val="24"/>
-        </w:rPr>
-        <w:t xml:space="preserve"> file with all your queries and your ERD to the same repository. </w:t>
+        <w:t xml:space="preserve">Create a new repository on GitHub for this week’s assignments and push this document to the repository. Additionally, push an .sql file with all your queries and your ERD to the same repository. </w:t>
       </w:r>
       <w:r>
         <w:rPr>
@@ -444,21 +430,7 @@
         <w:rPr>
           <w:szCs w:val="24"/>
         </w:rPr>
-        <w:t xml:space="preserve">Users </w:t>
-      </w:r>
-      <w:proofErr w:type="gramStart"/>
-      <w:r>
-        <w:rPr>
-          <w:szCs w:val="24"/>
-        </w:rPr>
-        <w:t>are able to</w:t>
-      </w:r>
-      <w:proofErr w:type="gramEnd"/>
-      <w:r>
-        <w:rPr>
-          <w:szCs w:val="24"/>
-        </w:rPr>
-        <w:t xml:space="preserve"> post and comment. So</w:t>
+        <w:t>Users are able to post and comment. So</w:t>
       </w:r>
       <w:r>
         <w:rPr>
@@ -936,14 +908,13 @@
       <w:r>
         <w:rPr>
           <w:b/>
-          <w:noProof/>
           <w:szCs w:val="24"/>
         </w:rPr>
         <w:drawing>
-          <wp:inline distT="0" distB="0" distL="0" distR="0" wp14:anchorId="52711757" wp14:editId="609A7FD3">
-            <wp:extent cx="5943600" cy="4265295"/>
-            <wp:effectExtent l="0" t="0" r="0" b="1905"/>
-            <wp:docPr id="3" name="Picture 3" descr="Graphical user interface, text&#10;&#10;Description automatically generated"/>
+          <wp:inline distT="0" distB="0" distL="0" distR="0" wp14:anchorId="464E9ADF" wp14:editId="50982E15">
+            <wp:extent cx="4115374" cy="7287642"/>
+            <wp:effectExtent l="0" t="0" r="0" b="8890"/>
+            <wp:docPr id="5" name="Picture 5" descr="Text&#10;&#10;Description automatically generated with low confidence"/>
             <wp:cNvGraphicFramePr>
               <a:graphicFrameLocks xmlns:a="http://schemas.openxmlformats.org/drawingml/2006/main" noChangeAspect="1"/>
             </wp:cNvGraphicFramePr>
@@ -951,7 +922,7 @@
               <a:graphicData uri="http://schemas.openxmlformats.org/drawingml/2006/picture">
                 <pic:pic xmlns:pic="http://schemas.openxmlformats.org/drawingml/2006/picture">
                   <pic:nvPicPr>
-                    <pic:cNvPr id="3" name="Picture 3" descr="Graphical user interface, text&#10;&#10;Description automatically generated"/>
+                    <pic:cNvPr id="5" name="Picture 5" descr="Text&#10;&#10;Description automatically generated with low confidence"/>
                     <pic:cNvPicPr/>
                   </pic:nvPicPr>
                   <pic:blipFill>
@@ -963,7 +934,7 @@
                   <pic:spPr>
                     <a:xfrm>
                       <a:off x="0" y="0"/>
-                      <a:ext cx="5943600" cy="4265295"/>
+                      <a:ext cx="4115374" cy="7287642"/>
                     </a:xfrm>
                     <a:prstGeom prst="rect">
                       <a:avLst/>
@@ -983,78 +954,28 @@
           <w:szCs w:val="24"/>
         </w:rPr>
       </w:pPr>
-      <w:r>
-        <w:rPr>
-          <w:b/>
-          <w:noProof/>
+    </w:p>
+    <w:p>
+      <w:pPr>
+        <w:rPr>
+          <w:b/>
+          <w:szCs w:val="24"/>
+        </w:rPr>
+      </w:pPr>
+    </w:p>
+    <w:p>
+      <w:pPr>
+        <w:rPr>
+          <w:b/>
+          <w:szCs w:val="24"/>
+        </w:rPr>
+      </w:pPr>
+      <w:r>
+        <w:rPr>
+          <w:b/>
           <w:szCs w:val="24"/>
         </w:rPr>
         <w:lastRenderedPageBreak/>
-        <w:drawing>
-          <wp:inline distT="0" distB="0" distL="0" distR="0" wp14:anchorId="23E69BD2" wp14:editId="01BBAEDF">
-            <wp:extent cx="5943600" cy="7693025"/>
-            <wp:effectExtent l="0" t="0" r="0" b="3175"/>
-            <wp:docPr id="4" name="Picture 4" descr="Text&#10;&#10;Description automatically generated with low confidence"/>
-            <wp:cNvGraphicFramePr>
-              <a:graphicFrameLocks xmlns:a="http://schemas.openxmlformats.org/drawingml/2006/main" noChangeAspect="1"/>
-            </wp:cNvGraphicFramePr>
-            <a:graphic xmlns:a="http://schemas.openxmlformats.org/drawingml/2006/main">
-              <a:graphicData uri="http://schemas.openxmlformats.org/drawingml/2006/picture">
-                <pic:pic xmlns:pic="http://schemas.openxmlformats.org/drawingml/2006/picture">
-                  <pic:nvPicPr>
-                    <pic:cNvPr id="4" name="Picture 4" descr="Text&#10;&#10;Description automatically generated with low confidence"/>
-                    <pic:cNvPicPr/>
-                  </pic:nvPicPr>
-                  <pic:blipFill>
-                    <a:blip r:embed="rId10"/>
-                    <a:stretch>
-                      <a:fillRect/>
-                    </a:stretch>
-                  </pic:blipFill>
-                  <pic:spPr>
-                    <a:xfrm>
-                      <a:off x="0" y="0"/>
-                      <a:ext cx="5943600" cy="7693025"/>
-                    </a:xfrm>
-                    <a:prstGeom prst="rect">
-                      <a:avLst/>
-                    </a:prstGeom>
-                  </pic:spPr>
-                </pic:pic>
-              </a:graphicData>
-            </a:graphic>
-          </wp:inline>
-        </w:drawing>
-      </w:r>
-    </w:p>
-    <w:p>
-      <w:pPr>
-        <w:rPr>
-          <w:b/>
-          <w:szCs w:val="24"/>
-        </w:rPr>
-      </w:pPr>
-    </w:p>
-    <w:p>
-      <w:pPr>
-        <w:rPr>
-          <w:b/>
-          <w:szCs w:val="24"/>
-        </w:rPr>
-      </w:pPr>
-    </w:p>
-    <w:p>
-      <w:pPr>
-        <w:rPr>
-          <w:b/>
-          <w:szCs w:val="24"/>
-        </w:rPr>
-      </w:pPr>
-      <w:r>
-        <w:rPr>
-          <w:b/>
-          <w:szCs w:val="24"/>
-        </w:rPr>
         <w:t>URL to GitHub Repository:</w:t>
       </w:r>
     </w:p>
@@ -1065,7 +986,7 @@
           <w:szCs w:val="24"/>
         </w:rPr>
       </w:pPr>
-      <w:hyperlink r:id="rId11" w:history="1">
+      <w:hyperlink r:id="rId10" w:history="1">
         <w:r>
           <w:rPr>
             <w:rStyle w:val="Hyperlink"/>
@@ -1085,12 +1006,12 @@
       </w:pPr>
     </w:p>
     <w:sectPr>
-      <w:headerReference w:type="even" r:id="rId12"/>
-      <w:headerReference w:type="default" r:id="rId13"/>
-      <w:footerReference w:type="even" r:id="rId14"/>
-      <w:footerReference w:type="default" r:id="rId15"/>
-      <w:headerReference w:type="first" r:id="rId16"/>
-      <w:footerReference w:type="first" r:id="rId17"/>
+      <w:headerReference w:type="even" r:id="rId11"/>
+      <w:headerReference w:type="default" r:id="rId12"/>
+      <w:footerReference w:type="even" r:id="rId13"/>
+      <w:footerReference w:type="default" r:id="rId14"/>
+      <w:headerReference w:type="first" r:id="rId15"/>
+      <w:footerReference w:type="first" r:id="rId16"/>
       <w:pgSz w:w="12240" w:h="15840"/>
       <w:pgMar w:top="1440" w:right="1440" w:bottom="1440" w:left="1440" w:header="720" w:footer="720" w:gutter="0"/>
       <w:cols w:space="720"/>

</xml_diff>